<commit_message>
add report in pdf format
</commit_message>
<xml_diff>
--- a/sanvik_code_assignement_final_report.docx
+++ b/sanvik_code_assignement_final_report.docx
@@ -227,7 +227,25 @@
         <w:rPr>
           <w:lang w:val="en-US"/>
         </w:rPr>
-        <w:t xml:space="preserve">with an enriched anaconda environment to address this interesting challenge. In order to run and test my code easily, I have also pushed the virtual environment in the </w:t>
+        <w:t xml:space="preserve">with </w:t>
+      </w:r>
+      <w:r>
+        <w:rPr>
+          <w:lang w:val="en-US"/>
+        </w:rPr>
+        <w:t xml:space="preserve">anaconda environment to address this interesting challenge. In order to run and test my code easily, I have pushed </w:t>
+      </w:r>
+      <w:r>
+        <w:rPr>
+          <w:lang w:val="en-US"/>
+        </w:rPr>
+        <w:t xml:space="preserve">all of my work </w:t>
+      </w:r>
+      <w:r>
+        <w:rPr>
+          <w:lang w:val="en-US"/>
+        </w:rPr>
+        <w:t xml:space="preserve">in the </w:t>
       </w:r>
       <w:proofErr w:type="spellStart"/>
       <w:r>
@@ -244,6 +262,8 @@
         </w:rPr>
         <w:t xml:space="preserve"> repository provided by mail.</w:t>
       </w:r>
+      <w:bookmarkStart w:id="0" w:name="_GoBack"/>
+      <w:bookmarkEnd w:id="0"/>
     </w:p>
     <w:p>
       <w:pPr>
@@ -4874,8 +4894,6 @@
           <w:lang w:val="en-US"/>
         </w:rPr>
       </w:pPr>
-      <w:bookmarkStart w:id="0" w:name="_GoBack"/>
-      <w:bookmarkEnd w:id="0"/>
     </w:p>
     <w:p>
       <w:pPr>
@@ -6703,6 +6721,33 @@
       <w:lang w:eastAsia="fr-FR"/>
     </w:rPr>
   </w:style>
+  <w:style w:type="paragraph" w:styleId="Textedebulles">
+    <w:name w:val="Balloon Text"/>
+    <w:basedOn w:val="Normal"/>
+    <w:link w:val="TextedebullesCar"/>
+    <w:uiPriority w:val="99"/>
+    <w:semiHidden/>
+    <w:unhideWhenUsed/>
+    <w:rsid w:val="00CA09B2"/>
+    <w:rPr>
+      <w:rFonts w:ascii="Times New Roman" w:hAnsi="Times New Roman" w:cs="Times New Roman"/>
+      <w:sz w:val="18"/>
+      <w:szCs w:val="18"/>
+    </w:rPr>
+  </w:style>
+  <w:style w:type="character" w:customStyle="1" w:styleId="TextedebullesCar">
+    <w:name w:val="Texte de bulles Car"/>
+    <w:basedOn w:val="Policepardfaut"/>
+    <w:link w:val="Textedebulles"/>
+    <w:uiPriority w:val="99"/>
+    <w:semiHidden/>
+    <w:rsid w:val="00CA09B2"/>
+    <w:rPr>
+      <w:rFonts w:ascii="Times New Roman" w:hAnsi="Times New Roman" w:cs="Times New Roman"/>
+      <w:sz w:val="18"/>
+      <w:szCs w:val="18"/>
+    </w:rPr>
+  </w:style>
 </w:styles>
 </file>
 

</xml_diff>